<commit_message>
Chmury - > small changes
</commit_message>
<xml_diff>
--- a/Chmury/wymagania.docx
+++ b/Chmury/wymagania.docx
@@ -2,6 +2,41 @@
 <file path=word/document.xml><?xml version="1.0" encoding="utf-8"?>
 <w:document xmlns:wpc="http://schemas.microsoft.com/office/word/2010/wordprocessingCanvas" xmlns:cx="http://schemas.microsoft.com/office/drawing/2014/chartex" xmlns:cx1="http://schemas.microsoft.com/office/drawing/2015/9/8/chartex" xmlns:cx2="http://schemas.microsoft.com/office/drawing/2015/10/21/chartex" xmlns:cx3="http://schemas.microsoft.com/office/drawing/2016/5/9/chartex" xmlns:cx4="http://schemas.microsoft.com/office/drawing/2016/5/10/chartex" xmlns:cx5="http://schemas.microsoft.com/office/drawing/2016/5/11/chartex" xmlns:cx6="http://schemas.microsoft.com/office/drawing/2016/5/12/chartex" xmlns:cx7="http://schemas.microsoft.com/office/drawing/2016/5/13/chartex" xmlns:cx8="http://schemas.microsoft.com/office/drawing/2016/5/14/chartex" xmlns:mc="http://schemas.openxmlformats.org/markup-compatibility/2006" xmlns:aink="http://schemas.microsoft.com/office/drawing/2016/ink" xmlns:am3d="http://schemas.microsoft.com/office/drawing/2017/model3d" xmlns:o="urn:schemas-microsoft-com:office:office" xmlns:oel="http://schemas.microsoft.com/office/2019/extlst" xmlns:r="http://schemas.openxmlformats.org/officeDocument/2006/relationships" xmlns:m="http://schemas.openxmlformats.org/officeDocument/2006/math" xmlns:v="urn:schemas-microsoft-com:vml" xmlns:wp14="http://schemas.microsoft.com/office/word/2010/wordprocessingDrawing" xmlns:wp="http://schemas.openxmlformats.org/drawingml/2006/wordprocessingDrawing" xmlns:w10="urn:schemas-microsoft-com:office:word" xmlns:w="http://schemas.openxmlformats.org/wordprocessingml/2006/main" xmlns:w14="http://schemas.microsoft.com/office/word/2010/wordml" xmlns:w15="http://schemas.microsoft.com/office/word/2012/wordml" xmlns:w16cex="http://schemas.microsoft.com/office/word/2018/wordml/cex" xmlns:w16cid="http://schemas.microsoft.com/office/word/2016/wordml/cid" xmlns:w16="http://schemas.microsoft.com/office/word/2018/wordml" xmlns:w16du="http://schemas.microsoft.com/office/word/2023/wordml/word16du" xmlns:w16sdtdh="http://schemas.microsoft.com/office/word/2020/wordml/sdtdatahash" xmlns:w16se="http://schemas.microsoft.com/office/word/2015/wordml/symex" xmlns:wpg="http://schemas.microsoft.com/office/word/2010/wordprocessingGroup" xmlns:wpi="http://schemas.microsoft.com/office/word/2010/wordprocessingInk" xmlns:wne="http://schemas.microsoft.com/office/word/2006/wordml" xmlns:wps="http://schemas.microsoft.com/office/word/2010/wordprocessingShape" mc:Ignorable="w14 w15 w16se w16cid w16 w16cex w16sdtdh w16du wp14">
   <w:body>
+    <w:p>
+      <w:pPr>
+        <w:ind w:left="720" w:hanging="360"/>
+      </w:pPr>
+      <w:r>
+        <w:t>Dominik Gałkowski 247659</w:t>
+      </w:r>
+    </w:p>
+    <w:p>
+      <w:pPr>
+        <w:ind w:left="720" w:hanging="360"/>
+      </w:pPr>
+      <w:r>
+        <w:t>Jan Śladowski 247806</w:t>
+      </w:r>
+    </w:p>
+    <w:p>
+      <w:pPr>
+        <w:ind w:left="720" w:hanging="360"/>
+      </w:pPr>
+      <w:r>
+        <w:t>Julia Ruszer 247775</w:t>
+      </w:r>
+    </w:p>
+    <w:p>
+      <w:pPr>
+        <w:ind w:left="720" w:hanging="360"/>
+      </w:pPr>
+      <w:r>
+        <w:t>Wiktor Żelechowski</w:t>
+      </w:r>
+      <w:r>
+        <w:t xml:space="preserve"> 247833</w:t>
+      </w:r>
+    </w:p>
     <w:p>
       <w:pPr>
         <w:pStyle w:val="Nagwek1"/>
@@ -23,13 +58,8 @@
         </w:numPr>
       </w:pPr>
       <w:r>
-        <w:t xml:space="preserve">Logowanie i </w:t>
-      </w:r>
-      <w:proofErr w:type="spellStart"/>
-      <w:r>
-        <w:t>wylogowywanie</w:t>
-      </w:r>
-      <w:proofErr w:type="spellEnd"/>
+        <w:t>Logowanie i wylogowywanie</w:t>
+      </w:r>
     </w:p>
     <w:p>
       <w:pPr>
@@ -88,15 +118,7 @@
         </w:numPr>
       </w:pPr>
       <w:r>
-        <w:t>Rejestrowanie loginów i operacji na plikach („</w:t>
-      </w:r>
-      <w:proofErr w:type="spellStart"/>
-      <w:r>
-        <w:t>LogBook</w:t>
-      </w:r>
-      <w:proofErr w:type="spellEnd"/>
-      <w:r>
-        <w:t>”)</w:t>
+        <w:t>Rejestrowanie loginów i operacji na plikach („LogBook”)</w:t>
       </w:r>
     </w:p>
     <w:p>
@@ -148,13 +170,8 @@
         <w:pStyle w:val="Akapitzlist"/>
       </w:pPr>
       <w:r>
-        <w:t xml:space="preserve">Pliki będą przesyłane z użyciem protokołu </w:t>
-      </w:r>
-      <w:proofErr w:type="spellStart"/>
-      <w:r>
-        <w:t>https</w:t>
-      </w:r>
-      <w:proofErr w:type="spellEnd"/>
+        <w:t>Pliki będą przesyłane z użyciem protokołu https</w:t>
+      </w:r>
       <w:r>
         <w:t xml:space="preserve"> w celu zabezpieczenia przesyłanych danych</w:t>
       </w:r>
@@ -247,21 +264,8 @@
       <w:r>
         <w:t xml:space="preserve"> z wykorzystaniem </w:t>
       </w:r>
-      <w:proofErr w:type="spellStart"/>
-      <w:r>
-        <w:t>frameworka</w:t>
-      </w:r>
-      <w:proofErr w:type="spellEnd"/>
-      <w:r>
-        <w:t xml:space="preserve"> Spring </w:t>
-      </w:r>
-      <w:proofErr w:type="spellStart"/>
-      <w:r>
-        <w:t>Boot</w:t>
-      </w:r>
-      <w:proofErr w:type="spellEnd"/>
-      <w:r>
-        <w:t>.</w:t>
+      <w:r>
+        <w:t>frameworka Spring Boot.</w:t>
       </w:r>
     </w:p>
     <w:p>
@@ -276,11 +280,9 @@
       <w:r>
         <w:t xml:space="preserve">pliki tekstowe lub bazę danych </w:t>
       </w:r>
-      <w:proofErr w:type="spellStart"/>
       <w:r>
         <w:t>PostgreSQL</w:t>
       </w:r>
-      <w:proofErr w:type="spellEnd"/>
       <w:r>
         <w:t>.</w:t>
       </w:r>
@@ -1227,6 +1229,7 @@
   <w:style w:type="character" w:default="1" w:styleId="Domylnaczcionkaakapitu">
     <w:name w:val="Default Paragraph Font"/>
     <w:uiPriority w:val="1"/>
+    <w:semiHidden/>
     <w:unhideWhenUsed/>
   </w:style>
   <w:style w:type="table" w:default="1" w:styleId="Standardowy">

</xml_diff>